<commit_message>
Improved TermLoan KFS template
</commit_message>
<xml_diff>
--- a/docx-template/KFS_TermLoan.docx
+++ b/docx-template/KFS_TermLoan.docx
@@ -1992,13 +1992,19 @@
         </w:tblBorders>
         <w:tblLayout w:type="autofit"/>
         <w:tblCellMar>
+          <w:top w:w="0" w:type="dxa"/>
           <w:left w:w="108" w:type="dxa"/>
+          <w:bottom w:w="0" w:type="dxa"/>
           <w:right w:w="108" w:type="dxa"/>
         </w:tblCellMar>
       </w:tblPr>
       <w:tblGrid>
-        <w:gridCol w:w="4788"/>
-        <w:gridCol w:w="4788"/>
+        <w:gridCol w:w="1758"/>
+        <w:gridCol w:w="1842"/>
+        <w:gridCol w:w="958"/>
+        <w:gridCol w:w="933"/>
+        <w:gridCol w:w="1904"/>
+        <w:gridCol w:w="2181"/>
       </w:tblGrid>
       <w:tr>
         <w:trPr>
@@ -2006,7 +2012,8 @@
         </w:trPr>
         <w:tc>
           <w:tcPr>
-            <w:tcW w:w="4788" w:type="dxa"/>
+            <w:tcW w:w="4558" w:type="dxa"/>
+            <w:gridSpan w:val="3"/>
           </w:tcPr>
           <w:p>
             <w:pPr>
@@ -2037,7 +2044,8 @@
         </w:tc>
         <w:tc>
           <w:tcPr>
-            <w:tcW w:w="4788" w:type="dxa"/>
+            <w:tcW w:w="5018" w:type="dxa"/>
+            <w:gridSpan w:val="3"/>
           </w:tcPr>
           <w:p>
             <w:pPr>
@@ -2045,6 +2053,7 @@
               <w:keepLines w:val="0"/>
               <w:widowControl/>
               <w:suppressLineNumbers w:val="0"/>
+              <w:jc w:val="both"/>
               <w:rPr>
                 <w:rFonts w:hint="default"/>
                 <w:sz w:val="18"/>
@@ -2070,7 +2079,8 @@
         </w:trPr>
         <w:tc>
           <w:tcPr>
-            <w:tcW w:w="4788" w:type="dxa"/>
+            <w:tcW w:w="4558" w:type="dxa"/>
+            <w:gridSpan w:val="3"/>
           </w:tcPr>
           <w:p>
             <w:pPr>
@@ -2101,7 +2111,8 @@
         </w:tc>
         <w:tc>
           <w:tcPr>
-            <w:tcW w:w="4788" w:type="dxa"/>
+            <w:tcW w:w="5018" w:type="dxa"/>
+            <w:gridSpan w:val="3"/>
           </w:tcPr>
           <w:p>
             <w:pPr>
@@ -2109,6 +2120,7 @@
               <w:keepLines w:val="0"/>
               <w:widowControl/>
               <w:suppressLineNumbers w:val="0"/>
+              <w:jc w:val="both"/>
               <w:rPr>
                 <w:rFonts w:hint="default"/>
                 <w:sz w:val="18"/>
@@ -2134,7 +2146,8 @@
         </w:trPr>
         <w:tc>
           <w:tcPr>
-            <w:tcW w:w="4788" w:type="dxa"/>
+            <w:tcW w:w="4558" w:type="dxa"/>
+            <w:gridSpan w:val="3"/>
           </w:tcPr>
           <w:p>
             <w:pPr>
@@ -2142,6 +2155,7 @@
               <w:keepLines w:val="0"/>
               <w:widowControl/>
               <w:suppressLineNumbers w:val="0"/>
+              <w:jc w:val="both"/>
               <w:rPr>
                 <w:rFonts w:hint="default"/>
                 <w:sz w:val="18"/>
@@ -2164,7 +2178,8 @@
         </w:tc>
         <w:tc>
           <w:tcPr>
-            <w:tcW w:w="4788" w:type="dxa"/>
+            <w:tcW w:w="5018" w:type="dxa"/>
+            <w:gridSpan w:val="3"/>
           </w:tcPr>
           <w:p>
             <w:pPr>
@@ -2172,6 +2187,7 @@
               <w:keepLines w:val="0"/>
               <w:widowControl/>
               <w:suppressLineNumbers w:val="0"/>
+              <w:jc w:val="both"/>
               <w:rPr>
                 <w:rFonts w:hint="default"/>
                 <w:sz w:val="18"/>
@@ -2197,7 +2213,8 @@
         </w:trPr>
         <w:tc>
           <w:tcPr>
-            <w:tcW w:w="4788" w:type="dxa"/>
+            <w:tcW w:w="4558" w:type="dxa"/>
+            <w:gridSpan w:val="3"/>
           </w:tcPr>
           <w:p>
             <w:pPr>
@@ -2205,6 +2222,7 @@
               <w:keepLines w:val="0"/>
               <w:widowControl/>
               <w:suppressLineNumbers w:val="0"/>
+              <w:jc w:val="both"/>
               <w:rPr>
                 <w:rFonts w:hint="default"/>
                 <w:sz w:val="18"/>
@@ -2235,7 +2253,8 @@
         </w:tc>
         <w:tc>
           <w:tcPr>
-            <w:tcW w:w="4788" w:type="dxa"/>
+            <w:tcW w:w="5018" w:type="dxa"/>
+            <w:gridSpan w:val="3"/>
           </w:tcPr>
           <w:p>
             <w:pPr>
@@ -2243,6 +2262,7 @@
               <w:keepLines w:val="0"/>
               <w:widowControl/>
               <w:suppressLineNumbers w:val="0"/>
+              <w:jc w:val="both"/>
               <w:rPr>
                 <w:rFonts w:hint="default"/>
                 <w:sz w:val="18"/>
@@ -2268,7 +2288,8 @@
         </w:trPr>
         <w:tc>
           <w:tcPr>
-            <w:tcW w:w="4788" w:type="dxa"/>
+            <w:tcW w:w="4558" w:type="dxa"/>
+            <w:gridSpan w:val="3"/>
           </w:tcPr>
           <w:p>
             <w:pPr>
@@ -2276,6 +2297,7 @@
               <w:keepLines w:val="0"/>
               <w:widowControl/>
               <w:suppressLineNumbers w:val="0"/>
+              <w:jc w:val="both"/>
               <w:rPr>
                 <w:rFonts w:hint="default"/>
                 <w:sz w:val="18"/>
@@ -2298,7 +2320,8 @@
         </w:tc>
         <w:tc>
           <w:tcPr>
-            <w:tcW w:w="4788" w:type="dxa"/>
+            <w:tcW w:w="5018" w:type="dxa"/>
+            <w:gridSpan w:val="3"/>
           </w:tcPr>
           <w:p>
             <w:pPr>
@@ -2306,6 +2329,7 @@
               <w:keepLines w:val="0"/>
               <w:widowControl/>
               <w:suppressLineNumbers w:val="0"/>
+              <w:jc w:val="both"/>
               <w:rPr>
                 <w:rFonts w:hint="default"/>
                 <w:sz w:val="18"/>
@@ -2322,8 +2346,6 @@
               </w:rPr>
               <w:t>₹{{kfsData.termLoanDetails.emiAmount}}</w:t>
             </w:r>
-            <w:bookmarkStart w:id="0" w:name="_GoBack"/>
-            <w:bookmarkEnd w:id="0"/>
           </w:p>
         </w:tc>
       </w:tr>
@@ -2333,7 +2355,8 @@
         </w:trPr>
         <w:tc>
           <w:tcPr>
-            <w:tcW w:w="4788" w:type="dxa"/>
+            <w:tcW w:w="4558" w:type="dxa"/>
+            <w:gridSpan w:val="3"/>
           </w:tcPr>
           <w:p>
             <w:pPr>
@@ -2341,6 +2364,7 @@
               <w:keepLines w:val="0"/>
               <w:widowControl/>
               <w:suppressLineNumbers w:val="0"/>
+              <w:jc w:val="both"/>
               <w:rPr>
                 <w:rFonts w:hint="default"/>
                 <w:sz w:val="18"/>
@@ -2363,7 +2387,8 @@
         </w:tc>
         <w:tc>
           <w:tcPr>
-            <w:tcW w:w="4788" w:type="dxa"/>
+            <w:tcW w:w="5018" w:type="dxa"/>
+            <w:gridSpan w:val="3"/>
           </w:tcPr>
           <w:p>
             <w:pPr>
@@ -2371,6 +2396,7 @@
               <w:keepLines w:val="0"/>
               <w:widowControl/>
               <w:suppressLineNumbers w:val="0"/>
+              <w:jc w:val="both"/>
               <w:rPr>
                 <w:rFonts w:hint="default"/>
                 <w:sz w:val="18"/>
@@ -2386,6 +2412,451 @@
                 <w:vertAlign w:val="baseline"/>
               </w:rPr>
               <w:t>{{kfsData.termLoanDetails.interestRate}}</w:t>
+            </w:r>
+          </w:p>
+        </w:tc>
+      </w:tr>
+      <w:tr>
+        <w:trPr>
+          <w:trHeight w:val="389" w:hRule="atLeast"/>
+        </w:trPr>
+        <w:tc>
+          <w:tcPr>
+            <w:tcW w:w="4558" w:type="dxa"/>
+            <w:gridSpan w:val="3"/>
+          </w:tcPr>
+          <w:p>
+            <w:pPr>
+              <w:keepNext w:val="0"/>
+              <w:keepLines w:val="0"/>
+              <w:widowControl/>
+              <w:suppressLineNumbers w:val="0"/>
+              <w:jc w:val="both"/>
+              <w:rPr>
+                <w:rFonts w:hint="default"/>
+                <w:sz w:val="18"/>
+                <w:szCs w:val="18"/>
+                <w:vertAlign w:val="baseline"/>
+                <w:lang w:val="en-US"/>
+              </w:rPr>
+            </w:pPr>
+            <w:r>
+              <w:rPr>
+                <w:rFonts w:hint="default"/>
+                <w:sz w:val="18"/>
+                <w:szCs w:val="18"/>
+                <w:vertAlign w:val="baseline"/>
+                <w:lang w:val="en-US"/>
+              </w:rPr>
+              <w:t>Repayment Schedule</w:t>
+            </w:r>
+          </w:p>
+        </w:tc>
+        <w:tc>
+          <w:tcPr>
+            <w:tcW w:w="5018" w:type="dxa"/>
+            <w:gridSpan w:val="3"/>
+          </w:tcPr>
+          <w:p>
+            <w:pPr>
+              <w:keepNext w:val="0"/>
+              <w:keepLines w:val="0"/>
+              <w:widowControl/>
+              <w:suppressLineNumbers w:val="0"/>
+              <w:jc w:val="both"/>
+              <w:rPr>
+                <w:rFonts w:hint="default"/>
+                <w:sz w:val="18"/>
+                <w:szCs w:val="18"/>
+                <w:vertAlign w:val="baseline"/>
+              </w:rPr>
+            </w:pPr>
+          </w:p>
+        </w:tc>
+      </w:tr>
+      <w:tr>
+        <w:tblPrEx>
+          <w:tblCellMar>
+            <w:left w:w="108" w:type="dxa"/>
+            <w:right w:w="108" w:type="dxa"/>
+          </w:tblCellMar>
+        </w:tblPrEx>
+        <w:tc>
+          <w:tcPr>
+            <w:tcW w:w="1758" w:type="dxa"/>
+          </w:tcPr>
+          <w:p>
+            <w:pPr>
+              <w:keepNext w:val="0"/>
+              <w:keepLines w:val="0"/>
+              <w:widowControl/>
+              <w:suppressLineNumbers w:val="0"/>
+              <w:rPr>
+                <w:rFonts w:hint="default"/>
+                <w:sz w:val="18"/>
+                <w:szCs w:val="18"/>
+                <w:vertAlign w:val="baseline"/>
+                <w:lang w:val="en-US"/>
+              </w:rPr>
+            </w:pPr>
+            <w:r>
+              <w:rPr>
+                <w:rFonts w:hint="default"/>
+                <w:sz w:val="18"/>
+                <w:szCs w:val="18"/>
+                <w:vertAlign w:val="baseline"/>
+                <w:lang w:val="en-US"/>
+              </w:rPr>
+              <w:t>Month</w:t>
+            </w:r>
+          </w:p>
+        </w:tc>
+        <w:tc>
+          <w:tcPr>
+            <w:tcW w:w="1842" w:type="dxa"/>
+          </w:tcPr>
+          <w:p>
+            <w:pPr>
+              <w:keepNext w:val="0"/>
+              <w:keepLines w:val="0"/>
+              <w:widowControl/>
+              <w:suppressLineNumbers w:val="0"/>
+              <w:rPr>
+                <w:rFonts w:hint="default"/>
+                <w:sz w:val="18"/>
+                <w:szCs w:val="18"/>
+                <w:vertAlign w:val="baseline"/>
+                <w:lang w:val="en-US"/>
+              </w:rPr>
+            </w:pPr>
+            <w:r>
+              <w:rPr>
+                <w:rFonts w:hint="default"/>
+                <w:sz w:val="18"/>
+                <w:szCs w:val="18"/>
+                <w:vertAlign w:val="baseline"/>
+                <w:lang w:val="en-US"/>
+              </w:rPr>
+              <w:t>EmiAmount</w:t>
+            </w:r>
+          </w:p>
+        </w:tc>
+        <w:tc>
+          <w:tcPr>
+            <w:tcW w:w="1891" w:type="dxa"/>
+            <w:gridSpan w:val="2"/>
+          </w:tcPr>
+          <w:p>
+            <w:pPr>
+              <w:keepNext w:val="0"/>
+              <w:keepLines w:val="0"/>
+              <w:widowControl/>
+              <w:suppressLineNumbers w:val="0"/>
+              <w:rPr>
+                <w:rFonts w:hint="default"/>
+                <w:sz w:val="18"/>
+                <w:szCs w:val="18"/>
+                <w:vertAlign w:val="baseline"/>
+                <w:lang w:val="en-US"/>
+              </w:rPr>
+            </w:pPr>
+            <w:r>
+              <w:rPr>
+                <w:rFonts w:hint="default"/>
+                <w:sz w:val="18"/>
+                <w:szCs w:val="18"/>
+                <w:vertAlign w:val="baseline"/>
+                <w:lang w:val="en-US"/>
+              </w:rPr>
+              <w:t>InterestAmount</w:t>
+            </w:r>
+          </w:p>
+        </w:tc>
+        <w:tc>
+          <w:tcPr>
+            <w:tcW w:w="1904" w:type="dxa"/>
+          </w:tcPr>
+          <w:p>
+            <w:pPr>
+              <w:keepNext w:val="0"/>
+              <w:keepLines w:val="0"/>
+              <w:widowControl/>
+              <w:suppressLineNumbers w:val="0"/>
+              <w:rPr>
+                <w:rFonts w:hint="default"/>
+                <w:sz w:val="18"/>
+                <w:szCs w:val="18"/>
+                <w:vertAlign w:val="baseline"/>
+                <w:lang w:val="en-US"/>
+              </w:rPr>
+            </w:pPr>
+            <w:r>
+              <w:rPr>
+                <w:rFonts w:hint="default"/>
+                <w:sz w:val="18"/>
+                <w:szCs w:val="18"/>
+                <w:vertAlign w:val="baseline"/>
+                <w:lang w:val="en-US"/>
+              </w:rPr>
+              <w:t>PrincipleAmount</w:t>
+            </w:r>
+          </w:p>
+        </w:tc>
+        <w:tc>
+          <w:tcPr>
+            <w:tcW w:w="2181" w:type="dxa"/>
+          </w:tcPr>
+          <w:p>
+            <w:pPr>
+              <w:keepNext w:val="0"/>
+              <w:keepLines w:val="0"/>
+              <w:widowControl/>
+              <w:suppressLineNumbers w:val="0"/>
+              <w:rPr>
+                <w:rFonts w:hint="default"/>
+                <w:sz w:val="18"/>
+                <w:szCs w:val="18"/>
+                <w:vertAlign w:val="baseline"/>
+                <w:lang w:val="en-US"/>
+              </w:rPr>
+            </w:pPr>
+            <w:r>
+              <w:rPr>
+                <w:rFonts w:hint="default"/>
+                <w:sz w:val="18"/>
+                <w:szCs w:val="18"/>
+                <w:vertAlign w:val="baseline"/>
+                <w:lang w:val="en-US"/>
+              </w:rPr>
+              <w:t>OutstandingPrinciple</w:t>
+            </w:r>
+          </w:p>
+        </w:tc>
+      </w:tr>
+      <w:tr>
+        <w:tblPrEx>
+          <w:tblCellMar>
+            <w:left w:w="108" w:type="dxa"/>
+            <w:right w:w="108" w:type="dxa"/>
+          </w:tblCellMar>
+        </w:tblPrEx>
+        <w:tc>
+          <w:tcPr>
+            <w:tcW w:w="9576" w:type="dxa"/>
+            <w:gridSpan w:val="6"/>
+          </w:tcPr>
+          <w:p>
+            <w:pPr>
+              <w:keepNext w:val="0"/>
+              <w:keepLines w:val="0"/>
+              <w:widowControl/>
+              <w:suppressLineNumbers w:val="0"/>
+              <w:rPr>
+                <w:rFonts w:hint="default"/>
+                <w:sz w:val="18"/>
+                <w:szCs w:val="18"/>
+                <w:vertAlign w:val="baseline"/>
+              </w:rPr>
+            </w:pPr>
+            <w:r>
+              <w:rPr>
+                <w:rFonts w:hint="default"/>
+              </w:rPr>
+              <w:t>{{#each kfsData.termLoanDetails.repaymentSchedule}}</w:t>
+            </w:r>
+          </w:p>
+        </w:tc>
+      </w:tr>
+      <w:tr>
+        <w:tblPrEx>
+          <w:tblCellMar>
+            <w:left w:w="108" w:type="dxa"/>
+            <w:right w:w="108" w:type="dxa"/>
+          </w:tblCellMar>
+        </w:tblPrEx>
+        <w:tc>
+          <w:tcPr>
+            <w:tcW w:w="1758" w:type="dxa"/>
+          </w:tcPr>
+          <w:p>
+            <w:pPr>
+              <w:keepNext w:val="0"/>
+              <w:keepLines w:val="0"/>
+              <w:widowControl/>
+              <w:suppressLineNumbers w:val="0"/>
+              <w:rPr>
+                <w:rFonts w:hint="default"/>
+                <w:sz w:val="18"/>
+                <w:szCs w:val="18"/>
+                <w:vertAlign w:val="baseline"/>
+              </w:rPr>
+            </w:pPr>
+            <w:r>
+              <w:rPr>
+                <w:rFonts w:hint="default"/>
+                <w:sz w:val="18"/>
+                <w:szCs w:val="18"/>
+                <w:vertAlign w:val="baseline"/>
+              </w:rPr>
+              <w:t>{</w:t>
+            </w:r>
+            <w:bookmarkStart w:id="0" w:name="_GoBack"/>
+            <w:bookmarkEnd w:id="0"/>
+            <w:r>
+              <w:rPr>
+                <w:rFonts w:hint="default"/>
+                <w:sz w:val="18"/>
+                <w:szCs w:val="18"/>
+                <w:vertAlign w:val="baseline"/>
+              </w:rPr>
+              <w:t xml:space="preserve">{month}}  </w:t>
+            </w:r>
+          </w:p>
+        </w:tc>
+        <w:tc>
+          <w:tcPr>
+            <w:tcW w:w="1842" w:type="dxa"/>
+          </w:tcPr>
+          <w:p>
+            <w:pPr>
+              <w:keepNext w:val="0"/>
+              <w:keepLines w:val="0"/>
+              <w:widowControl/>
+              <w:suppressLineNumbers w:val="0"/>
+              <w:rPr>
+                <w:rFonts w:hint="default"/>
+                <w:sz w:val="18"/>
+                <w:szCs w:val="18"/>
+                <w:vertAlign w:val="baseline"/>
+              </w:rPr>
+            </w:pPr>
+            <w:r>
+              <w:rPr>
+                <w:rFonts w:hint="default"/>
+                <w:sz w:val="18"/>
+                <w:szCs w:val="18"/>
+                <w:vertAlign w:val="baseline"/>
+              </w:rPr>
+              <w:t>₹{{emiAmount}}</w:t>
+            </w:r>
+          </w:p>
+        </w:tc>
+        <w:tc>
+          <w:tcPr>
+            <w:tcW w:w="1891" w:type="dxa"/>
+            <w:gridSpan w:val="2"/>
+          </w:tcPr>
+          <w:p>
+            <w:pPr>
+              <w:keepNext w:val="0"/>
+              <w:keepLines w:val="0"/>
+              <w:widowControl/>
+              <w:suppressLineNumbers w:val="0"/>
+              <w:rPr>
+                <w:rFonts w:hint="default"/>
+                <w:sz w:val="18"/>
+                <w:szCs w:val="18"/>
+                <w:vertAlign w:val="baseline"/>
+              </w:rPr>
+            </w:pPr>
+            <w:r>
+              <w:rPr>
+                <w:rFonts w:hint="default"/>
+                <w:sz w:val="18"/>
+                <w:szCs w:val="18"/>
+                <w:vertAlign w:val="baseline"/>
+              </w:rPr>
+              <w:t>₹{{interestAmount}}</w:t>
+            </w:r>
+          </w:p>
+        </w:tc>
+        <w:tc>
+          <w:tcPr>
+            <w:tcW w:w="1904" w:type="dxa"/>
+          </w:tcPr>
+          <w:p>
+            <w:pPr>
+              <w:keepNext w:val="0"/>
+              <w:keepLines w:val="0"/>
+              <w:widowControl/>
+              <w:suppressLineNumbers w:val="0"/>
+              <w:rPr>
+                <w:rFonts w:hint="default"/>
+                <w:sz w:val="18"/>
+                <w:szCs w:val="18"/>
+                <w:vertAlign w:val="baseline"/>
+              </w:rPr>
+            </w:pPr>
+            <w:r>
+              <w:rPr>
+                <w:rFonts w:hint="default"/>
+                <w:sz w:val="18"/>
+                <w:szCs w:val="18"/>
+                <w:vertAlign w:val="baseline"/>
+              </w:rPr>
+              <w:t>₹{{principalAmount}}</w:t>
+            </w:r>
+          </w:p>
+        </w:tc>
+        <w:tc>
+          <w:tcPr>
+            <w:tcW w:w="2181" w:type="dxa"/>
+          </w:tcPr>
+          <w:p>
+            <w:pPr>
+              <w:keepNext w:val="0"/>
+              <w:keepLines w:val="0"/>
+              <w:widowControl/>
+              <w:suppressLineNumbers w:val="0"/>
+              <w:rPr>
+                <w:rFonts w:hint="default"/>
+                <w:sz w:val="18"/>
+                <w:szCs w:val="18"/>
+                <w:vertAlign w:val="baseline"/>
+              </w:rPr>
+            </w:pPr>
+            <w:r>
+              <w:rPr>
+                <w:rFonts w:hint="default"/>
+                <w:sz w:val="18"/>
+                <w:szCs w:val="18"/>
+                <w:vertAlign w:val="baseline"/>
+              </w:rPr>
+              <w:t xml:space="preserve">₹{{outstandingPrincipal}} </w:t>
+            </w:r>
+          </w:p>
+        </w:tc>
+      </w:tr>
+      <w:tr>
+        <w:tblPrEx>
+          <w:tblCellMar>
+            <w:left w:w="108" w:type="dxa"/>
+            <w:right w:w="108" w:type="dxa"/>
+          </w:tblCellMar>
+        </w:tblPrEx>
+        <w:tc>
+          <w:tcPr>
+            <w:tcW w:w="9576" w:type="dxa"/>
+            <w:gridSpan w:val="6"/>
+          </w:tcPr>
+          <w:p>
+            <w:pPr>
+              <w:keepNext w:val="0"/>
+              <w:keepLines w:val="0"/>
+              <w:widowControl/>
+              <w:suppressLineNumbers w:val="0"/>
+              <w:rPr>
+                <w:rFonts w:hint="default"/>
+                <w:sz w:val="18"/>
+                <w:szCs w:val="18"/>
+                <w:vertAlign w:val="baseline"/>
+              </w:rPr>
+            </w:pPr>
+            <w:r>
+              <w:rPr>
+                <w:rFonts w:hint="default"/>
+              </w:rPr>
+              <w:t>{{/each}}</w:t>
             </w:r>
           </w:p>
         </w:tc>

</xml_diff>